<commit_message>
end of lab 5
</commit_message>
<xml_diff>
--- a/Lab№5/Лабораторная работа №5.docx
+++ b/Lab№5/Лабораторная работа №5.docx
@@ -64,7 +64,7 @@
     </w:p>
     <w:p>
       <w:pPr>
-        <w:pStyle w:val="4"/>
+        <w:pStyle w:val="5"/>
         <w:numPr>
           <w:ilvl w:val="0"/>
           <w:numId w:val="1"/>
@@ -72,16 +72,16 @@
         <w:spacing w:line="276" w:lineRule="auto"/>
         <w:rPr>
           <w:rFonts w:hint="default" w:ascii="Times New Roman" w:hAnsi="Times New Roman" w:eastAsia="Times New Roman" w:cs="Times New Roman"/>
-          <w:sz w:val="24"/>
-          <w:szCs w:val="24"/>
+          <w:sz w:val="28"/>
+          <w:szCs w:val="28"/>
           <w:lang w:val="ru" w:eastAsia="ru-RU"/>
         </w:rPr>
       </w:pPr>
       <w:r>
         <w:rPr>
           <w:rFonts w:ascii="Times New Roman" w:hAnsi="Times New Roman" w:eastAsia="Times New Roman" w:cs="Times New Roman"/>
-          <w:sz w:val="24"/>
-          <w:szCs w:val="24"/>
+          <w:sz w:val="28"/>
+          <w:szCs w:val="28"/>
           <w:lang w:eastAsia="ru-RU"/>
         </w:rPr>
         <w:t>Примера с выводом хеша по</w:t>
@@ -89,8 +89,8 @@
       <w:r>
         <w:rPr>
           <w:rFonts w:hint="default" w:ascii="Times New Roman" w:hAnsi="Times New Roman" w:eastAsia="Times New Roman" w:cs="Times New Roman"/>
-          <w:sz w:val="24"/>
-          <w:szCs w:val="24"/>
+          <w:sz w:val="28"/>
+          <w:szCs w:val="28"/>
           <w:lang w:val="ru" w:eastAsia="ru-RU"/>
         </w:rPr>
         <w:t xml:space="preserve"> </w:t>
@@ -98,8 +98,8 @@
       <w:r>
         <w:rPr>
           <w:rFonts w:ascii="Times New Roman" w:hAnsi="Times New Roman" w:eastAsia="Times New Roman" w:cs="Times New Roman"/>
-          <w:sz w:val="24"/>
-          <w:szCs w:val="24"/>
+          <w:sz w:val="28"/>
+          <w:szCs w:val="28"/>
           <w:lang w:eastAsia="ru-RU"/>
         </w:rPr>
         <w:t>алгоритму</w:t>
@@ -107,8 +107,8 @@
       <w:r>
         <w:rPr>
           <w:rFonts w:hint="default" w:ascii="Times New Roman" w:hAnsi="Times New Roman" w:eastAsia="Times New Roman" w:cs="Times New Roman"/>
-          <w:sz w:val="24"/>
-          <w:szCs w:val="24"/>
+          <w:sz w:val="28"/>
+          <w:szCs w:val="28"/>
           <w:lang w:val="ru" w:eastAsia="ru-RU"/>
         </w:rPr>
         <w:t xml:space="preserve"> </w:t>
@@ -116,8 +116,8 @@
       <w:r>
         <w:rPr>
           <w:rFonts w:ascii="Times New Roman" w:hAnsi="Times New Roman" w:eastAsia="Times New Roman" w:cs="Times New Roman"/>
-          <w:sz w:val="24"/>
-          <w:szCs w:val="24"/>
+          <w:sz w:val="28"/>
+          <w:szCs w:val="28"/>
           <w:lang w:val="en-US" w:eastAsia="ru-RU"/>
         </w:rPr>
         <w:t>MD</w:t>
@@ -125,8 +125,8 @@
       <w:r>
         <w:rPr>
           <w:rFonts w:ascii="Times New Roman" w:hAnsi="Times New Roman" w:eastAsia="Times New Roman" w:cs="Times New Roman"/>
-          <w:sz w:val="24"/>
-          <w:szCs w:val="24"/>
+          <w:sz w:val="28"/>
+          <w:szCs w:val="28"/>
           <w:lang w:eastAsia="ru-RU"/>
         </w:rPr>
         <w:t>5.</w:t>
@@ -134,20 +134,24 @@
     </w:p>
     <w:p>
       <w:pPr>
-        <w:pStyle w:val="4"/>
-        <w:numPr>
-          <w:numId w:val="0"/>
-        </w:numPr>
-        <w:spacing w:line="276" w:lineRule="auto"/>
-        <w:ind w:left="708" w:leftChars="0"/>
+        <w:pStyle w:val="5"/>
+        <w:numPr>
+          <w:ilvl w:val="0"/>
+          <w:numId w:val="0"/>
+        </w:numPr>
+        <w:spacing w:line="276" w:lineRule="auto"/>
         <w:rPr>
           <w:rFonts w:hint="default" w:ascii="Times New Roman" w:hAnsi="Times New Roman" w:eastAsia="Times New Roman" w:cs="Times New Roman"/>
-          <w:sz w:val="24"/>
-          <w:szCs w:val="24"/>
+          <w:sz w:val="28"/>
+          <w:szCs w:val="28"/>
           <w:lang w:val="ru" w:eastAsia="ru-RU"/>
         </w:rPr>
       </w:pPr>
       <w:r>
+        <w:rPr>
+          <w:sz w:val="28"/>
+          <w:szCs w:val="28"/>
+        </w:rPr>
         <w:drawing>
           <wp:inline distT="0" distB="0" distL="114300" distR="114300">
             <wp:extent cx="4019550" cy="1162050"/>
@@ -193,13 +197,22 @@
     </w:p>
     <w:p>
       <w:pPr>
-        <w:pStyle w:val="4"/>
-        <w:numPr>
-          <w:numId w:val="0"/>
-        </w:numPr>
-        <w:spacing w:line="276" w:lineRule="auto"/>
-      </w:pPr>
-      <w:r>
+        <w:pStyle w:val="5"/>
+        <w:numPr>
+          <w:ilvl w:val="0"/>
+          <w:numId w:val="0"/>
+        </w:numPr>
+        <w:spacing w:line="276" w:lineRule="auto"/>
+        <w:rPr>
+          <w:sz w:val="28"/>
+          <w:szCs w:val="28"/>
+        </w:rPr>
+      </w:pPr>
+      <w:r>
+        <w:rPr>
+          <w:sz w:val="28"/>
+          <w:szCs w:val="28"/>
+        </w:rPr>
         <w:drawing>
           <wp:inline distT="0" distB="0" distL="114300" distR="114300">
             <wp:extent cx="5273040" cy="959485"/>
@@ -245,7 +258,7 @@
     </w:p>
     <w:p>
       <w:pPr>
-        <w:pStyle w:val="4"/>
+        <w:pStyle w:val="5"/>
         <w:numPr>
           <w:ilvl w:val="0"/>
           <w:numId w:val="1"/>
@@ -253,16 +266,16 @@
         <w:spacing w:line="276" w:lineRule="auto"/>
         <w:rPr>
           <w:rFonts w:ascii="Times New Roman" w:hAnsi="Times New Roman" w:eastAsia="Times New Roman" w:cs="Times New Roman"/>
-          <w:sz w:val="24"/>
-          <w:szCs w:val="24"/>
+          <w:sz w:val="28"/>
+          <w:szCs w:val="28"/>
           <w:lang w:eastAsia="ru-RU"/>
         </w:rPr>
       </w:pPr>
       <w:r>
         <w:rPr>
           <w:rFonts w:ascii="Times New Roman" w:hAnsi="Times New Roman" w:eastAsia="Times New Roman" w:cs="Times New Roman"/>
-          <w:sz w:val="24"/>
-          <w:szCs w:val="24"/>
+          <w:sz w:val="28"/>
+          <w:szCs w:val="28"/>
           <w:lang w:eastAsia="ru-RU"/>
         </w:rPr>
         <w:t>Примера с использованием регулярного выражения.</w:t>
@@ -270,14 +283,22 @@
     </w:p>
     <w:p>
       <w:pPr>
-        <w:pStyle w:val="4"/>
-        <w:numPr>
-          <w:numId w:val="0"/>
-        </w:numPr>
-        <w:spacing w:line="276" w:lineRule="auto"/>
-        <w:ind w:left="708" w:leftChars="0"/>
-      </w:pPr>
-      <w:r>
+        <w:pStyle w:val="5"/>
+        <w:numPr>
+          <w:ilvl w:val="0"/>
+          <w:numId w:val="0"/>
+        </w:numPr>
+        <w:spacing w:line="276" w:lineRule="auto"/>
+        <w:rPr>
+          <w:sz w:val="28"/>
+          <w:szCs w:val="28"/>
+        </w:rPr>
+      </w:pPr>
+      <w:r>
+        <w:rPr>
+          <w:sz w:val="28"/>
+          <w:szCs w:val="28"/>
+        </w:rPr>
         <w:drawing>
           <wp:inline distT="0" distB="0" distL="114300" distR="114300">
             <wp:extent cx="3362325" cy="838200"/>
@@ -323,14 +344,22 @@
     </w:p>
     <w:p>
       <w:pPr>
-        <w:pStyle w:val="4"/>
-        <w:numPr>
-          <w:numId w:val="0"/>
-        </w:numPr>
-        <w:spacing w:line="276" w:lineRule="auto"/>
-        <w:ind w:left="708" w:leftChars="0"/>
-      </w:pPr>
-      <w:r>
+        <w:pStyle w:val="5"/>
+        <w:numPr>
+          <w:ilvl w:val="0"/>
+          <w:numId w:val="0"/>
+        </w:numPr>
+        <w:spacing w:line="276" w:lineRule="auto"/>
+        <w:rPr>
+          <w:sz w:val="28"/>
+          <w:szCs w:val="28"/>
+        </w:rPr>
+      </w:pPr>
+      <w:r>
+        <w:rPr>
+          <w:sz w:val="28"/>
+          <w:szCs w:val="28"/>
+        </w:rPr>
         <w:drawing>
           <wp:inline distT="0" distB="0" distL="114300" distR="114300">
             <wp:extent cx="2343150" cy="762000"/>
@@ -376,14 +405,22 @@
     </w:p>
     <w:p>
       <w:pPr>
-        <w:pStyle w:val="4"/>
-        <w:numPr>
-          <w:numId w:val="0"/>
-        </w:numPr>
-        <w:spacing w:line="276" w:lineRule="auto"/>
-        <w:ind w:left="708" w:leftChars="0"/>
-      </w:pPr>
-      <w:r>
+        <w:pStyle w:val="5"/>
+        <w:numPr>
+          <w:ilvl w:val="0"/>
+          <w:numId w:val="0"/>
+        </w:numPr>
+        <w:spacing w:line="276" w:lineRule="auto"/>
+        <w:rPr>
+          <w:sz w:val="28"/>
+          <w:szCs w:val="28"/>
+        </w:rPr>
+      </w:pPr>
+      <w:r>
+        <w:rPr>
+          <w:sz w:val="28"/>
+          <w:szCs w:val="28"/>
+        </w:rPr>
         <w:drawing>
           <wp:inline distT="0" distB="0" distL="114300" distR="114300">
             <wp:extent cx="6419215" cy="2215515"/>
@@ -431,16 +468,16 @@
       <w:pPr>
         <w:rPr>
           <w:rFonts w:ascii="Times New Roman" w:hAnsi="Times New Roman" w:eastAsia="Times New Roman" w:cs="Times New Roman"/>
-          <w:sz w:val="24"/>
-          <w:szCs w:val="24"/>
+          <w:sz w:val="28"/>
+          <w:szCs w:val="28"/>
           <w:lang w:eastAsia="ru-RU"/>
         </w:rPr>
       </w:pPr>
       <w:r>
         <w:rPr>
           <w:rFonts w:ascii="Times New Roman" w:hAnsi="Times New Roman" w:eastAsia="Times New Roman" w:cs="Times New Roman"/>
-          <w:sz w:val="24"/>
-          <w:szCs w:val="24"/>
+          <w:sz w:val="28"/>
+          <w:szCs w:val="28"/>
           <w:lang w:eastAsia="ru-RU"/>
         </w:rPr>
         <w:br w:type="page"/>
@@ -448,18 +485,22 @@
     </w:p>
     <w:p>
       <w:pPr>
-        <w:pStyle w:val="4"/>
+        <w:pStyle w:val="5"/>
         <w:numPr>
           <w:ilvl w:val="0"/>
           <w:numId w:val="1"/>
         </w:numPr>
         <w:spacing w:line="276" w:lineRule="auto"/>
+        <w:rPr>
+          <w:sz w:val="28"/>
+          <w:szCs w:val="28"/>
+        </w:rPr>
       </w:pPr>
       <w:r>
         <w:rPr>
           <w:rFonts w:ascii="Times New Roman" w:hAnsi="Times New Roman" w:eastAsia="Times New Roman" w:cs="Times New Roman"/>
-          <w:sz w:val="24"/>
-          <w:szCs w:val="24"/>
+          <w:sz w:val="28"/>
+          <w:szCs w:val="28"/>
           <w:lang w:eastAsia="ru-RU"/>
         </w:rPr>
         <w:t>Первой циклической задачи из ЛР 1-4.</w:t>
@@ -467,13 +508,22 @@
     </w:p>
     <w:p>
       <w:pPr>
-        <w:pStyle w:val="4"/>
-        <w:numPr>
-          <w:numId w:val="0"/>
-        </w:numPr>
-        <w:spacing w:line="276" w:lineRule="auto"/>
-      </w:pPr>
-      <w:r>
+        <w:pStyle w:val="5"/>
+        <w:numPr>
+          <w:ilvl w:val="0"/>
+          <w:numId w:val="0"/>
+        </w:numPr>
+        <w:spacing w:line="276" w:lineRule="auto"/>
+        <w:rPr>
+          <w:sz w:val="28"/>
+          <w:szCs w:val="28"/>
+        </w:rPr>
+      </w:pPr>
+      <w:r>
+        <w:rPr>
+          <w:sz w:val="28"/>
+          <w:szCs w:val="28"/>
+        </w:rPr>
         <w:drawing>
           <wp:inline distT="0" distB="0" distL="114300" distR="114300">
             <wp:extent cx="4105275" cy="2505075"/>
@@ -519,13 +569,22 @@
     </w:p>
     <w:p>
       <w:pPr>
-        <w:pStyle w:val="4"/>
-        <w:numPr>
-          <w:numId w:val="0"/>
-        </w:numPr>
-        <w:spacing w:line="276" w:lineRule="auto"/>
-      </w:pPr>
-      <w:r>
+        <w:pStyle w:val="5"/>
+        <w:numPr>
+          <w:ilvl w:val="0"/>
+          <w:numId w:val="0"/>
+        </w:numPr>
+        <w:spacing w:line="276" w:lineRule="auto"/>
+        <w:rPr>
+          <w:sz w:val="28"/>
+          <w:szCs w:val="28"/>
+        </w:rPr>
+      </w:pPr>
+      <w:r>
+        <w:rPr>
+          <w:sz w:val="28"/>
+          <w:szCs w:val="28"/>
+        </w:rPr>
         <w:drawing>
           <wp:inline distT="0" distB="0" distL="114300" distR="114300">
             <wp:extent cx="2286000" cy="723900"/>
@@ -571,13 +630,22 @@
     </w:p>
     <w:p>
       <w:pPr>
-        <w:pStyle w:val="4"/>
-        <w:numPr>
-          <w:numId w:val="0"/>
-        </w:numPr>
-        <w:spacing w:line="276" w:lineRule="auto"/>
-      </w:pPr>
-      <w:r>
+        <w:pStyle w:val="5"/>
+        <w:numPr>
+          <w:ilvl w:val="0"/>
+          <w:numId w:val="0"/>
+        </w:numPr>
+        <w:spacing w:line="276" w:lineRule="auto"/>
+        <w:rPr>
+          <w:sz w:val="28"/>
+          <w:szCs w:val="28"/>
+        </w:rPr>
+      </w:pPr>
+      <w:r>
+        <w:rPr>
+          <w:sz w:val="28"/>
+          <w:szCs w:val="28"/>
+        </w:rPr>
         <w:drawing>
           <wp:inline distT="0" distB="0" distL="114300" distR="114300">
             <wp:extent cx="6781165" cy="1679575"/>
@@ -623,7 +691,7 @@
     </w:p>
     <w:p>
       <w:pPr>
-        <w:pStyle w:val="4"/>
+        <w:pStyle w:val="5"/>
         <w:numPr>
           <w:ilvl w:val="0"/>
           <w:numId w:val="1"/>
@@ -639,17 +707,27 @@
       <w:r>
         <w:rPr>
           <w:rFonts w:ascii="Times New Roman" w:hAnsi="Times New Roman" w:eastAsia="Times New Roman" w:cs="Times New Roman"/>
+          <w:sz w:val="28"/>
+          <w:szCs w:val="28"/>
+          <w:lang w:eastAsia="ru-RU"/>
+        </w:rPr>
+        <w:t>Последней задачи из раздела «Строки» ЛР 5-7</w:t>
+      </w:r>
+      <w:r>
+        <w:rPr>
+          <w:rFonts w:ascii="Times New Roman" w:hAnsi="Times New Roman" w:eastAsia="Times New Roman" w:cs="Times New Roman"/>
           <w:sz w:val="24"/>
           <w:szCs w:val="24"/>
           <w:lang w:eastAsia="ru-RU"/>
         </w:rPr>
-        <w:t>Последней задачи из раздела «Строки» ЛР 5-7.</w:t>
-      </w:r>
-    </w:p>
-    <w:p>
-      <w:pPr>
-        <w:pStyle w:val="4"/>
-        <w:numPr>
+        <w:t>.</w:t>
+      </w:r>
+    </w:p>
+    <w:p>
+      <w:pPr>
+        <w:pStyle w:val="5"/>
+        <w:numPr>
+          <w:ilvl w:val="0"/>
           <w:numId w:val="0"/>
         </w:numPr>
         <w:spacing w:line="276" w:lineRule="auto"/>
@@ -707,8 +785,9 @@
     </w:p>
     <w:p>
       <w:pPr>
-        <w:pStyle w:val="4"/>
-        <w:numPr>
+        <w:pStyle w:val="5"/>
+        <w:numPr>
+          <w:ilvl w:val="0"/>
           <w:numId w:val="0"/>
         </w:numPr>
         <w:spacing w:line="276" w:lineRule="auto"/>
@@ -763,13 +842,12 @@
           </wp:inline>
         </w:drawing>
       </w:r>
-      <w:bookmarkStart w:id="0" w:name="_GoBack"/>
-      <w:bookmarkEnd w:id="0"/>
-    </w:p>
-    <w:p>
-      <w:pPr>
-        <w:pStyle w:val="4"/>
-        <w:numPr>
+    </w:p>
+    <w:p>
+      <w:pPr>
+        <w:pStyle w:val="5"/>
+        <w:numPr>
+          <w:ilvl w:val="0"/>
           <w:numId w:val="0"/>
         </w:numPr>
         <w:spacing w:line="276" w:lineRule="auto"/>
@@ -782,7 +860,7 @@
     </w:p>
     <w:p>
       <w:pPr>
-        <w:pStyle w:val="4"/>
+        <w:pStyle w:val="5"/>
         <w:numPr>
           <w:ilvl w:val="0"/>
           <w:numId w:val="1"/>
@@ -790,16 +868,16 @@
         <w:spacing w:line="276" w:lineRule="auto"/>
         <w:rPr>
           <w:rFonts w:ascii="Times New Roman" w:hAnsi="Times New Roman" w:eastAsia="Times New Roman" w:cs="Times New Roman"/>
-          <w:sz w:val="24"/>
-          <w:szCs w:val="24"/>
+          <w:sz w:val="28"/>
+          <w:szCs w:val="28"/>
           <w:lang w:eastAsia="ru-RU"/>
         </w:rPr>
       </w:pPr>
       <w:r>
         <w:rPr>
           <w:rFonts w:ascii="Times New Roman" w:hAnsi="Times New Roman" w:eastAsia="Times New Roman" w:cs="Times New Roman"/>
-          <w:sz w:val="24"/>
-          <w:szCs w:val="24"/>
+          <w:sz w:val="28"/>
+          <w:szCs w:val="28"/>
           <w:lang w:eastAsia="ru-RU"/>
         </w:rPr>
         <w:t>Последней задачи из раздела «Списки» ЛР 5-7.</w:t>
@@ -808,8 +886,16 @@
     <w:p>
       <w:pPr>
         <w:jc w:val="left"/>
-      </w:pPr>
-      <w:r>
+        <w:rPr>
+          <w:sz w:val="28"/>
+          <w:szCs w:val="28"/>
+        </w:rPr>
+      </w:pPr>
+      <w:r>
+        <w:rPr>
+          <w:sz w:val="28"/>
+          <w:szCs w:val="28"/>
+        </w:rPr>
         <w:drawing>
           <wp:inline distT="0" distB="0" distL="114300" distR="114300">
             <wp:extent cx="6724650" cy="5238750"/>
@@ -856,8 +942,16 @@
     <w:p>
       <w:pPr>
         <w:jc w:val="left"/>
-      </w:pPr>
-      <w:r>
+        <w:rPr>
+          <w:sz w:val="28"/>
+          <w:szCs w:val="28"/>
+        </w:rPr>
+      </w:pPr>
+      <w:r>
+        <w:rPr>
+          <w:sz w:val="28"/>
+          <w:szCs w:val="28"/>
+        </w:rPr>
         <w:drawing>
           <wp:inline distT="0" distB="0" distL="114300" distR="114300">
             <wp:extent cx="6134100" cy="3105150"/>
@@ -902,21 +996,1002 @@
       </w:r>
     </w:p>
     <w:p>
-      <w:r>
+      <w:pPr>
+        <w:pStyle w:val="5"/>
+        <w:numPr>
+          <w:ilvl w:val="0"/>
+          <w:numId w:val="1"/>
+        </w:numPr>
+        <w:spacing w:line="276" w:lineRule="auto"/>
+        <w:rPr>
+          <w:rFonts w:hint="default"/>
+          <w:sz w:val="28"/>
+          <w:szCs w:val="28"/>
+          <w:lang w:val="en"/>
+        </w:rPr>
+      </w:pPr>
+      <w:r>
+        <w:rPr>
+          <w:rFonts w:ascii="Times New Roman" w:hAnsi="Times New Roman" w:eastAsia="Times New Roman" w:cs="Times New Roman"/>
+          <w:sz w:val="28"/>
+          <w:szCs w:val="28"/>
+          <w:lang w:eastAsia="ru-RU"/>
+        </w:rPr>
+        <w:t>Последней задачи из раздела «Словари» ЛР 5-7.</w:t>
+      </w:r>
+    </w:p>
+    <w:p>
+      <w:pPr>
+        <w:pStyle w:val="5"/>
+        <w:numPr>
+          <w:ilvl w:val="0"/>
+          <w:numId w:val="0"/>
+        </w:numPr>
+        <w:spacing w:line="276" w:lineRule="auto"/>
+        <w:rPr>
+          <w:rFonts w:hint="default"/>
+          <w:sz w:val="28"/>
+          <w:szCs w:val="28"/>
+          <w:lang w:val="en"/>
+        </w:rPr>
+      </w:pPr>
+      <w:r>
+        <w:rPr>
+          <w:sz w:val="28"/>
+          <w:szCs w:val="28"/>
+        </w:rPr>
+        <w:drawing>
+          <wp:inline distT="0" distB="0" distL="114300" distR="114300">
+            <wp:extent cx="6776720" cy="1617345"/>
+            <wp:effectExtent l="0" t="0" r="5080" b="1905"/>
+            <wp:docPr id="15" name="Picture 3"/>
+            <wp:cNvGraphicFramePr>
+              <a:graphicFrameLocks xmlns:a="http://schemas.openxmlformats.org/drawingml/2006/main" noChangeAspect="1"/>
+            </wp:cNvGraphicFramePr>
+            <a:graphic xmlns:a="http://schemas.openxmlformats.org/drawingml/2006/main">
+              <a:graphicData uri="http://schemas.openxmlformats.org/drawingml/2006/picture">
+                <pic:pic xmlns:pic="http://schemas.openxmlformats.org/drawingml/2006/picture">
+                  <pic:nvPicPr>
+                    <pic:cNvPr id="15" name="Picture 3"/>
+                    <pic:cNvPicPr>
+                      <a:picLocks noChangeAspect="1"/>
+                    </pic:cNvPicPr>
+                  </pic:nvPicPr>
+                  <pic:blipFill>
+                    <a:blip r:embed="rId16"/>
+                    <a:stretch>
+                      <a:fillRect/>
+                    </a:stretch>
+                  </pic:blipFill>
+                  <pic:spPr>
+                    <a:xfrm>
+                      <a:off x="0" y="0"/>
+                      <a:ext cx="6776720" cy="1617345"/>
+                    </a:xfrm>
+                    <a:prstGeom prst="rect">
+                      <a:avLst/>
+                    </a:prstGeom>
+                    <a:noFill/>
+                    <a:ln>
+                      <a:noFill/>
+                    </a:ln>
+                  </pic:spPr>
+                </pic:pic>
+              </a:graphicData>
+            </a:graphic>
+          </wp:inline>
+        </w:drawing>
+      </w:r>
+    </w:p>
+    <w:p>
+      <w:pPr>
+        <w:pStyle w:val="5"/>
+        <w:numPr>
+          <w:ilvl w:val="0"/>
+          <w:numId w:val="0"/>
+        </w:numPr>
+        <w:spacing w:line="276" w:lineRule="auto"/>
+        <w:rPr>
+          <w:sz w:val="28"/>
+          <w:szCs w:val="28"/>
+        </w:rPr>
+      </w:pPr>
+      <w:r>
+        <w:rPr>
+          <w:sz w:val="28"/>
+          <w:szCs w:val="28"/>
+        </w:rPr>
+        <w:drawing>
+          <wp:inline distT="0" distB="0" distL="114300" distR="114300">
+            <wp:extent cx="2295525" cy="676275"/>
+            <wp:effectExtent l="0" t="0" r="9525" b="9525"/>
+            <wp:docPr id="14" name="Picture 2"/>
+            <wp:cNvGraphicFramePr>
+              <a:graphicFrameLocks xmlns:a="http://schemas.openxmlformats.org/drawingml/2006/main" noChangeAspect="1"/>
+            </wp:cNvGraphicFramePr>
+            <a:graphic xmlns:a="http://schemas.openxmlformats.org/drawingml/2006/main">
+              <a:graphicData uri="http://schemas.openxmlformats.org/drawingml/2006/picture">
+                <pic:pic xmlns:pic="http://schemas.openxmlformats.org/drawingml/2006/picture">
+                  <pic:nvPicPr>
+                    <pic:cNvPr id="14" name="Picture 2"/>
+                    <pic:cNvPicPr>
+                      <a:picLocks noChangeAspect="1"/>
+                    </pic:cNvPicPr>
+                  </pic:nvPicPr>
+                  <pic:blipFill>
+                    <a:blip r:embed="rId17"/>
+                    <a:stretch>
+                      <a:fillRect/>
+                    </a:stretch>
+                  </pic:blipFill>
+                  <pic:spPr>
+                    <a:xfrm>
+                      <a:off x="0" y="0"/>
+                      <a:ext cx="2295525" cy="676275"/>
+                    </a:xfrm>
+                    <a:prstGeom prst="rect">
+                      <a:avLst/>
+                    </a:prstGeom>
+                    <a:noFill/>
+                    <a:ln>
+                      <a:noFill/>
+                    </a:ln>
+                  </pic:spPr>
+                </pic:pic>
+              </a:graphicData>
+            </a:graphic>
+          </wp:inline>
+        </w:drawing>
+      </w:r>
+    </w:p>
+    <w:p>
+      <w:pPr>
+        <w:pStyle w:val="5"/>
+        <w:numPr>
+          <w:ilvl w:val="0"/>
+          <w:numId w:val="0"/>
+        </w:numPr>
+        <w:spacing w:line="276" w:lineRule="auto"/>
+        <w:rPr>
+          <w:rFonts w:hint="default"/>
+          <w:sz w:val="28"/>
+          <w:szCs w:val="28"/>
+          <w:lang w:val="en"/>
+        </w:rPr>
+      </w:pPr>
+    </w:p>
+    <w:p>
+      <w:pPr>
+        <w:pStyle w:val="5"/>
+        <w:numPr>
+          <w:ilvl w:val="0"/>
+          <w:numId w:val="0"/>
+        </w:numPr>
+        <w:spacing w:line="276" w:lineRule="auto"/>
+        <w:rPr>
+          <w:sz w:val="28"/>
+          <w:szCs w:val="28"/>
+        </w:rPr>
+      </w:pPr>
+      <w:r>
+        <w:rPr>
+          <w:sz w:val="28"/>
+          <w:szCs w:val="28"/>
+        </w:rPr>
+        <w:drawing>
+          <wp:inline distT="0" distB="0" distL="114300" distR="114300">
+            <wp:extent cx="6777990" cy="1823085"/>
+            <wp:effectExtent l="0" t="0" r="3810" b="5715"/>
+            <wp:docPr id="13" name="Picture 1"/>
+            <wp:cNvGraphicFramePr>
+              <a:graphicFrameLocks xmlns:a="http://schemas.openxmlformats.org/drawingml/2006/main" noChangeAspect="1"/>
+            </wp:cNvGraphicFramePr>
+            <a:graphic xmlns:a="http://schemas.openxmlformats.org/drawingml/2006/main">
+              <a:graphicData uri="http://schemas.openxmlformats.org/drawingml/2006/picture">
+                <pic:pic xmlns:pic="http://schemas.openxmlformats.org/drawingml/2006/picture">
+                  <pic:nvPicPr>
+                    <pic:cNvPr id="13" name="Picture 1"/>
+                    <pic:cNvPicPr>
+                      <a:picLocks noChangeAspect="1"/>
+                    </pic:cNvPicPr>
+                  </pic:nvPicPr>
+                  <pic:blipFill>
+                    <a:blip r:embed="rId18"/>
+                    <a:stretch>
+                      <a:fillRect/>
+                    </a:stretch>
+                  </pic:blipFill>
+                  <pic:spPr>
+                    <a:xfrm>
+                      <a:off x="0" y="0"/>
+                      <a:ext cx="6777990" cy="1823085"/>
+                    </a:xfrm>
+                    <a:prstGeom prst="rect">
+                      <a:avLst/>
+                    </a:prstGeom>
+                    <a:noFill/>
+                    <a:ln>
+                      <a:noFill/>
+                    </a:ln>
+                  </pic:spPr>
+                </pic:pic>
+              </a:graphicData>
+            </a:graphic>
+          </wp:inline>
+        </w:drawing>
+      </w:r>
+    </w:p>
+    <w:p>
+      <w:pPr>
+        <w:rPr>
+          <w:rFonts w:hint="default"/>
+          <w:sz w:val="28"/>
+          <w:szCs w:val="28"/>
+          <w:lang w:val="en"/>
+        </w:rPr>
+      </w:pPr>
+      <w:r>
+        <w:rPr>
+          <w:rFonts w:hint="default"/>
+          <w:sz w:val="28"/>
+          <w:szCs w:val="28"/>
+          <w:lang w:val="en"/>
+        </w:rPr>
         <w:br w:type="page"/>
       </w:r>
     </w:p>
     <w:p>
       <w:pPr>
-        <w:numPr>
+        <w:pStyle w:val="5"/>
+        <w:numPr>
+          <w:ilvl w:val="0"/>
+          <w:numId w:val="1"/>
+        </w:numPr>
+        <w:spacing w:line="276" w:lineRule="auto"/>
+        <w:rPr>
+          <w:rFonts w:hint="default"/>
+          <w:sz w:val="28"/>
+          <w:szCs w:val="28"/>
+          <w:lang w:val="en"/>
+        </w:rPr>
+      </w:pPr>
+      <w:r>
+        <w:rPr>
+          <w:rFonts w:ascii="Times New Roman" w:hAnsi="Times New Roman" w:eastAsia="Times New Roman" w:cs="Times New Roman"/>
+          <w:sz w:val="28"/>
+          <w:szCs w:val="28"/>
+          <w:lang w:eastAsia="ru-RU"/>
+        </w:rPr>
+        <w:t>Второй задачи на классы с наследованием из ЛР 8-10.</w:t>
+      </w:r>
+    </w:p>
+    <w:p>
+      <w:pPr>
+        <w:numPr>
+          <w:ilvl w:val="0"/>
           <w:numId w:val="0"/>
         </w:numPr>
         <w:jc w:val="left"/>
         <w:rPr>
+          <w:sz w:val="28"/>
+          <w:szCs w:val="28"/>
+        </w:rPr>
+      </w:pPr>
+      <w:r>
+        <w:rPr>
+          <w:sz w:val="28"/>
+          <w:szCs w:val="28"/>
+        </w:rPr>
+        <w:drawing>
+          <wp:inline distT="0" distB="0" distL="114300" distR="114300">
+            <wp:extent cx="4438650" cy="5381625"/>
+            <wp:effectExtent l="0" t="0" r="0" b="9525"/>
+            <wp:docPr id="18" name="Picture 6"/>
+            <wp:cNvGraphicFramePr>
+              <a:graphicFrameLocks xmlns:a="http://schemas.openxmlformats.org/drawingml/2006/main" noChangeAspect="1"/>
+            </wp:cNvGraphicFramePr>
+            <a:graphic xmlns:a="http://schemas.openxmlformats.org/drawingml/2006/main">
+              <a:graphicData uri="http://schemas.openxmlformats.org/drawingml/2006/picture">
+                <pic:pic xmlns:pic="http://schemas.openxmlformats.org/drawingml/2006/picture">
+                  <pic:nvPicPr>
+                    <pic:cNvPr id="18" name="Picture 6"/>
+                    <pic:cNvPicPr>
+                      <a:picLocks noChangeAspect="1"/>
+                    </pic:cNvPicPr>
+                  </pic:nvPicPr>
+                  <pic:blipFill>
+                    <a:blip r:embed="rId19"/>
+                    <a:stretch>
+                      <a:fillRect/>
+                    </a:stretch>
+                  </pic:blipFill>
+                  <pic:spPr>
+                    <a:xfrm>
+                      <a:off x="0" y="0"/>
+                      <a:ext cx="4438650" cy="5381625"/>
+                    </a:xfrm>
+                    <a:prstGeom prst="rect">
+                      <a:avLst/>
+                    </a:prstGeom>
+                    <a:noFill/>
+                    <a:ln>
+                      <a:noFill/>
+                    </a:ln>
+                  </pic:spPr>
+                </pic:pic>
+              </a:graphicData>
+            </a:graphic>
+          </wp:inline>
+        </w:drawing>
+      </w:r>
+    </w:p>
+    <w:p>
+      <w:pPr>
+        <w:numPr>
+          <w:ilvl w:val="0"/>
+          <w:numId w:val="0"/>
+        </w:numPr>
+        <w:jc w:val="left"/>
+        <w:rPr>
+          <w:sz w:val="28"/>
+          <w:szCs w:val="28"/>
+        </w:rPr>
+      </w:pPr>
+      <w:r>
+        <w:rPr>
+          <w:sz w:val="28"/>
+          <w:szCs w:val="28"/>
+        </w:rPr>
+        <w:drawing>
+          <wp:inline distT="0" distB="0" distL="114300" distR="114300">
+            <wp:extent cx="2314575" cy="638175"/>
+            <wp:effectExtent l="0" t="0" r="9525" b="9525"/>
+            <wp:docPr id="17" name="Picture 5"/>
+            <wp:cNvGraphicFramePr>
+              <a:graphicFrameLocks xmlns:a="http://schemas.openxmlformats.org/drawingml/2006/main" noChangeAspect="1"/>
+            </wp:cNvGraphicFramePr>
+            <a:graphic xmlns:a="http://schemas.openxmlformats.org/drawingml/2006/main">
+              <a:graphicData uri="http://schemas.openxmlformats.org/drawingml/2006/picture">
+                <pic:pic xmlns:pic="http://schemas.openxmlformats.org/drawingml/2006/picture">
+                  <pic:nvPicPr>
+                    <pic:cNvPr id="17" name="Picture 5"/>
+                    <pic:cNvPicPr>
+                      <a:picLocks noChangeAspect="1"/>
+                    </pic:cNvPicPr>
+                  </pic:nvPicPr>
+                  <pic:blipFill>
+                    <a:blip r:embed="rId20"/>
+                    <a:stretch>
+                      <a:fillRect/>
+                    </a:stretch>
+                  </pic:blipFill>
+                  <pic:spPr>
+                    <a:xfrm>
+                      <a:off x="0" y="0"/>
+                      <a:ext cx="2314575" cy="638175"/>
+                    </a:xfrm>
+                    <a:prstGeom prst="rect">
+                      <a:avLst/>
+                    </a:prstGeom>
+                    <a:noFill/>
+                    <a:ln>
+                      <a:noFill/>
+                    </a:ln>
+                  </pic:spPr>
+                </pic:pic>
+              </a:graphicData>
+            </a:graphic>
+          </wp:inline>
+        </w:drawing>
+      </w:r>
+    </w:p>
+    <w:p>
+      <w:pPr>
+        <w:numPr>
+          <w:ilvl w:val="0"/>
+          <w:numId w:val="0"/>
+        </w:numPr>
+        <w:jc w:val="left"/>
+        <w:rPr>
+          <w:sz w:val="28"/>
+          <w:szCs w:val="28"/>
+        </w:rPr>
+      </w:pPr>
+      <w:r>
+        <w:rPr>
+          <w:sz w:val="28"/>
+          <w:szCs w:val="28"/>
+        </w:rPr>
+        <w:drawing>
+          <wp:inline distT="0" distB="0" distL="114300" distR="114300">
+            <wp:extent cx="6778625" cy="2311400"/>
+            <wp:effectExtent l="0" t="0" r="3175" b="12700"/>
+            <wp:docPr id="16" name="Picture 4"/>
+            <wp:cNvGraphicFramePr>
+              <a:graphicFrameLocks xmlns:a="http://schemas.openxmlformats.org/drawingml/2006/main" noChangeAspect="1"/>
+            </wp:cNvGraphicFramePr>
+            <a:graphic xmlns:a="http://schemas.openxmlformats.org/drawingml/2006/main">
+              <a:graphicData uri="http://schemas.openxmlformats.org/drawingml/2006/picture">
+                <pic:pic xmlns:pic="http://schemas.openxmlformats.org/drawingml/2006/picture">
+                  <pic:nvPicPr>
+                    <pic:cNvPr id="16" name="Picture 4"/>
+                    <pic:cNvPicPr>
+                      <a:picLocks noChangeAspect="1"/>
+                    </pic:cNvPicPr>
+                  </pic:nvPicPr>
+                  <pic:blipFill>
+                    <a:blip r:embed="rId21"/>
+                    <a:stretch>
+                      <a:fillRect/>
+                    </a:stretch>
+                  </pic:blipFill>
+                  <pic:spPr>
+                    <a:xfrm>
+                      <a:off x="0" y="0"/>
+                      <a:ext cx="6778625" cy="2311400"/>
+                    </a:xfrm>
+                    <a:prstGeom prst="rect">
+                      <a:avLst/>
+                    </a:prstGeom>
+                    <a:noFill/>
+                    <a:ln>
+                      <a:noFill/>
+                    </a:ln>
+                  </pic:spPr>
+                </pic:pic>
+              </a:graphicData>
+            </a:graphic>
+          </wp:inline>
+        </w:drawing>
+      </w:r>
+    </w:p>
+    <w:p>
+      <w:pPr>
+        <w:rPr>
+          <w:sz w:val="28"/>
+          <w:szCs w:val="28"/>
+        </w:rPr>
+      </w:pPr>
+      <w:r>
+        <w:rPr>
+          <w:sz w:val="28"/>
+          <w:szCs w:val="28"/>
+        </w:rPr>
+        <w:br w:type="page"/>
+      </w:r>
+    </w:p>
+    <w:p>
+      <w:pPr>
+        <w:numPr>
+          <w:ilvl w:val="0"/>
+          <w:numId w:val="0"/>
+        </w:numPr>
+        <w:jc w:val="left"/>
+        <w:rPr>
           <w:rFonts w:hint="default"/>
-          <w:lang w:val="ru"/>
-        </w:rPr>
-      </w:pPr>
+          <w:sz w:val="28"/>
+          <w:szCs w:val="28"/>
+          <w:lang w:val="en"/>
+        </w:rPr>
+      </w:pPr>
+      <w:r>
+        <w:rPr>
+          <w:rFonts w:hint="default"/>
+          <w:sz w:val="28"/>
+          <w:szCs w:val="28"/>
+          <w:lang w:val="en"/>
+        </w:rPr>
+        <w:t>Задание 2.</w:t>
+      </w:r>
+    </w:p>
+    <w:p>
+      <w:pPr>
+        <w:pStyle w:val="5"/>
+        <w:numPr>
+          <w:ilvl w:val="0"/>
+          <w:numId w:val="0"/>
+        </w:numPr>
+        <w:spacing w:line="276" w:lineRule="auto"/>
+        <w:ind w:left="360" w:leftChars="0"/>
+        <w:rPr>
+          <w:rFonts w:ascii="Times New Roman" w:hAnsi="Times New Roman" w:eastAsia="Times New Roman" w:cs="Times New Roman"/>
+          <w:sz w:val="28"/>
+          <w:szCs w:val="28"/>
+          <w:lang w:eastAsia="ru-RU"/>
+        </w:rPr>
+      </w:pPr>
+      <w:r>
+        <w:rPr>
+          <w:rFonts w:ascii="Times New Roman" w:hAnsi="Times New Roman" w:eastAsia="Times New Roman" w:cs="Times New Roman"/>
+          <w:sz w:val="28"/>
+          <w:szCs w:val="28"/>
+          <w:lang w:eastAsia="ru-RU"/>
+        </w:rPr>
+        <w:t>В задаче на двумерный список вместо генератора использовать цикл с поэлементным добавлением элементов в список. Выполнить профилирование кода. Вычислить разницу производительности в процентах (при необходимости увеличить размерность списка).</w:t>
+      </w:r>
+    </w:p>
+    <w:p>
+      <w:pPr>
+        <w:pStyle w:val="5"/>
+        <w:numPr>
+          <w:ilvl w:val="0"/>
+          <w:numId w:val="0"/>
+        </w:numPr>
+        <w:spacing w:line="276" w:lineRule="auto"/>
+        <w:ind w:left="360" w:leftChars="0"/>
+        <w:rPr>
+          <w:rFonts w:ascii="Times New Roman" w:hAnsi="Times New Roman" w:eastAsia="Times New Roman" w:cs="Times New Roman"/>
+          <w:sz w:val="28"/>
+          <w:szCs w:val="28"/>
+          <w:lang w:eastAsia="ru-RU"/>
+        </w:rPr>
+      </w:pPr>
+    </w:p>
+    <w:p>
+      <w:pPr>
+        <w:pStyle w:val="5"/>
+        <w:numPr>
+          <w:ilvl w:val="0"/>
+          <w:numId w:val="0"/>
+        </w:numPr>
+        <w:spacing w:line="276" w:lineRule="auto"/>
+        <w:ind w:left="360" w:leftChars="0"/>
+        <w:rPr>
+          <w:rFonts w:hint="default" w:ascii="Times New Roman" w:hAnsi="Times New Roman" w:eastAsia="Times New Roman" w:cs="Times New Roman"/>
+          <w:sz w:val="28"/>
+          <w:szCs w:val="28"/>
+          <w:lang w:val="en" w:eastAsia="ru-RU"/>
+        </w:rPr>
+      </w:pPr>
+      <w:r>
+        <w:rPr>
+          <w:rFonts w:hint="default" w:ascii="Times New Roman" w:hAnsi="Times New Roman" w:eastAsia="Times New Roman" w:cs="Times New Roman"/>
+          <w:sz w:val="28"/>
+          <w:szCs w:val="28"/>
+          <w:lang w:val="en" w:eastAsia="ru-RU"/>
+        </w:rPr>
+        <w:t>Без генератора массива</w:t>
+      </w:r>
+    </w:p>
+    <w:p>
+      <w:pPr>
+        <w:pStyle w:val="5"/>
+        <w:numPr>
+          <w:ilvl w:val="0"/>
+          <w:numId w:val="0"/>
+        </w:numPr>
+        <w:spacing w:line="276" w:lineRule="auto"/>
+        <w:ind w:left="360" w:leftChars="0"/>
+        <w:rPr>
+          <w:sz w:val="28"/>
+          <w:szCs w:val="28"/>
+        </w:rPr>
+      </w:pPr>
+      <w:r>
+        <w:drawing>
+          <wp:inline distT="0" distB="0" distL="114300" distR="114300">
+            <wp:extent cx="6779260" cy="2415540"/>
+            <wp:effectExtent l="0" t="0" r="2540" b="3810"/>
+            <wp:docPr id="19" name="Picture 1"/>
+            <wp:cNvGraphicFramePr>
+              <a:graphicFrameLocks xmlns:a="http://schemas.openxmlformats.org/drawingml/2006/main" noChangeAspect="1"/>
+            </wp:cNvGraphicFramePr>
+            <a:graphic xmlns:a="http://schemas.openxmlformats.org/drawingml/2006/main">
+              <a:graphicData uri="http://schemas.openxmlformats.org/drawingml/2006/picture">
+                <pic:pic xmlns:pic="http://schemas.openxmlformats.org/drawingml/2006/picture">
+                  <pic:nvPicPr>
+                    <pic:cNvPr id="19" name="Picture 1"/>
+                    <pic:cNvPicPr>
+                      <a:picLocks noChangeAspect="1"/>
+                    </pic:cNvPicPr>
+                  </pic:nvPicPr>
+                  <pic:blipFill>
+                    <a:blip r:embed="rId22"/>
+                    <a:stretch>
+                      <a:fillRect/>
+                    </a:stretch>
+                  </pic:blipFill>
+                  <pic:spPr>
+                    <a:xfrm>
+                      <a:off x="0" y="0"/>
+                      <a:ext cx="6779260" cy="2415540"/>
+                    </a:xfrm>
+                    <a:prstGeom prst="rect">
+                      <a:avLst/>
+                    </a:prstGeom>
+                    <a:noFill/>
+                    <a:ln>
+                      <a:noFill/>
+                    </a:ln>
+                  </pic:spPr>
+                </pic:pic>
+              </a:graphicData>
+            </a:graphic>
+          </wp:inline>
+        </w:drawing>
+      </w:r>
+    </w:p>
+    <w:p>
+      <w:pPr>
+        <w:pStyle w:val="5"/>
+        <w:numPr>
+          <w:ilvl w:val="0"/>
+          <w:numId w:val="0"/>
+        </w:numPr>
+        <w:spacing w:line="276" w:lineRule="auto"/>
+        <w:ind w:left="360" w:leftChars="0"/>
+        <w:rPr>
+          <w:rFonts w:hint="default"/>
+          <w:sz w:val="28"/>
+          <w:szCs w:val="28"/>
+          <w:lang w:val="en" w:eastAsia="ru-RU"/>
+        </w:rPr>
+      </w:pPr>
+      <w:r>
+        <w:rPr>
+          <w:rFonts w:hint="default"/>
+          <w:sz w:val="28"/>
+          <w:szCs w:val="28"/>
+          <w:lang w:val="en" w:eastAsia="ru-RU"/>
+        </w:rPr>
+        <w:t>С генератором массива</w:t>
+      </w:r>
+    </w:p>
+    <w:p>
+      <w:pPr>
+        <w:pStyle w:val="5"/>
+        <w:numPr>
+          <w:ilvl w:val="0"/>
+          <w:numId w:val="0"/>
+        </w:numPr>
+        <w:spacing w:line="276" w:lineRule="auto"/>
+        <w:ind w:left="360" w:leftChars="0"/>
+        <w:rPr>
+          <w:rFonts w:hint="default"/>
+          <w:sz w:val="28"/>
+          <w:szCs w:val="28"/>
+          <w:lang w:val="en" w:eastAsia="ru-RU"/>
+        </w:rPr>
+      </w:pPr>
+      <w:r>
+        <w:rPr>
+          <w:sz w:val="28"/>
+          <w:szCs w:val="28"/>
+        </w:rPr>
+        <w:drawing>
+          <wp:inline distT="0" distB="0" distL="114300" distR="114300">
+            <wp:extent cx="6777990" cy="2437130"/>
+            <wp:effectExtent l="0" t="0" r="3810" b="1270"/>
+            <wp:docPr id="22" name="Picture 10"/>
+            <wp:cNvGraphicFramePr>
+              <a:graphicFrameLocks xmlns:a="http://schemas.openxmlformats.org/drawingml/2006/main" noChangeAspect="1"/>
+            </wp:cNvGraphicFramePr>
+            <a:graphic xmlns:a="http://schemas.openxmlformats.org/drawingml/2006/main">
+              <a:graphicData uri="http://schemas.openxmlformats.org/drawingml/2006/picture">
+                <pic:pic xmlns:pic="http://schemas.openxmlformats.org/drawingml/2006/picture">
+                  <pic:nvPicPr>
+                    <pic:cNvPr id="22" name="Picture 10"/>
+                    <pic:cNvPicPr>
+                      <a:picLocks noChangeAspect="1"/>
+                    </pic:cNvPicPr>
+                  </pic:nvPicPr>
+                  <pic:blipFill>
+                    <a:blip r:embed="rId23"/>
+                    <a:stretch>
+                      <a:fillRect/>
+                    </a:stretch>
+                  </pic:blipFill>
+                  <pic:spPr>
+                    <a:xfrm>
+                      <a:off x="0" y="0"/>
+                      <a:ext cx="6777990" cy="2437130"/>
+                    </a:xfrm>
+                    <a:prstGeom prst="rect">
+                      <a:avLst/>
+                    </a:prstGeom>
+                    <a:noFill/>
+                    <a:ln>
+                      <a:noFill/>
+                    </a:ln>
+                  </pic:spPr>
+                </pic:pic>
+              </a:graphicData>
+            </a:graphic>
+          </wp:inline>
+        </w:drawing>
+      </w:r>
+    </w:p>
+    <w:p>
+      <w:pPr>
+        <w:numPr>
+          <w:ilvl w:val="0"/>
+          <w:numId w:val="0"/>
+        </w:numPr>
+        <w:jc w:val="left"/>
+        <w:rPr>
+          <w:rFonts w:hint="default"/>
+          <w:sz w:val="28"/>
+          <w:szCs w:val="28"/>
+          <w:lang w:val="en"/>
+        </w:rPr>
+      </w:pPr>
+      <w:r>
+        <w:rPr>
+          <w:rFonts w:hint="default"/>
+          <w:sz w:val="28"/>
+          <w:szCs w:val="28"/>
+          <w:lang w:val="en"/>
+        </w:rPr>
+        <w:t>Одна и та же задача решилась с генератором массива на 0.122 секунды быстрее. В процентном соотноешнии, благодаря профилированнию, мы смогли оптимизировать код генератором на 10%.</w:t>
+      </w:r>
+    </w:p>
+    <w:p>
+      <w:pPr>
+        <w:numPr>
+          <w:ilvl w:val="0"/>
+          <w:numId w:val="0"/>
+        </w:numPr>
+        <w:jc w:val="left"/>
+        <w:rPr>
+          <w:rFonts w:hint="default"/>
+          <w:sz w:val="28"/>
+          <w:szCs w:val="28"/>
+          <w:lang w:val="en"/>
+        </w:rPr>
+      </w:pPr>
+    </w:p>
+    <w:p>
+      <w:pPr>
+        <w:rPr>
+          <w:rFonts w:hint="default"/>
+          <w:sz w:val="28"/>
+          <w:szCs w:val="28"/>
+          <w:lang w:val="en"/>
+        </w:rPr>
+      </w:pPr>
+      <w:r>
+        <w:rPr>
+          <w:rFonts w:hint="default"/>
+          <w:sz w:val="28"/>
+          <w:szCs w:val="28"/>
+          <w:lang w:val="en"/>
+        </w:rPr>
+        <w:br w:type="page"/>
+      </w:r>
+    </w:p>
+    <w:p>
+      <w:pPr>
+        <w:numPr>
+          <w:ilvl w:val="0"/>
+          <w:numId w:val="0"/>
+        </w:numPr>
+        <w:jc w:val="left"/>
+        <w:rPr>
+          <w:rFonts w:hint="default"/>
+          <w:sz w:val="28"/>
+          <w:szCs w:val="28"/>
+          <w:lang w:val="en"/>
+        </w:rPr>
+      </w:pPr>
+      <w:r>
+        <w:rPr>
+          <w:rFonts w:hint="default"/>
+          <w:sz w:val="28"/>
+          <w:szCs w:val="28"/>
+          <w:lang w:val="en"/>
+        </w:rPr>
+        <w:t>Задание 3</w:t>
+      </w:r>
+    </w:p>
+    <w:p>
+      <w:pPr>
+        <w:pStyle w:val="5"/>
+        <w:numPr>
+          <w:ilvl w:val="0"/>
+          <w:numId w:val="0"/>
+        </w:numPr>
+        <w:spacing w:line="276" w:lineRule="auto"/>
+        <w:ind w:left="360" w:leftChars="0"/>
+        <w:rPr>
+          <w:rFonts w:ascii="Times New Roman" w:hAnsi="Times New Roman" w:eastAsia="Times New Roman" w:cs="Times New Roman"/>
+          <w:sz w:val="24"/>
+          <w:szCs w:val="24"/>
+          <w:lang w:eastAsia="ru-RU"/>
+        </w:rPr>
+      </w:pPr>
+      <w:r>
+        <w:rPr>
+          <w:rFonts w:ascii="Times New Roman" w:hAnsi="Times New Roman" w:eastAsia="Times New Roman" w:cs="Times New Roman"/>
+          <w:sz w:val="24"/>
+          <w:szCs w:val="24"/>
+          <w:lang w:eastAsia="ru-RU"/>
+        </w:rPr>
+        <w:t>Изучить документ «</w:t>
+      </w:r>
+      <w:r>
+        <w:fldChar w:fldCharType="begin"/>
+      </w:r>
+      <w:r>
+        <w:instrText xml:space="preserve"> HYPERLINK "Дополнение%20к%20ЛР14-17.docx" </w:instrText>
+      </w:r>
+      <w:r>
+        <w:fldChar w:fldCharType="separate"/>
+      </w:r>
+      <w:r>
+        <w:rPr>
+          <w:rStyle w:val="3"/>
+          <w:rFonts w:ascii="Times New Roman" w:hAnsi="Times New Roman" w:eastAsia="Times New Roman" w:cs="Times New Roman"/>
+          <w:sz w:val="24"/>
+          <w:szCs w:val="24"/>
+          <w:lang w:eastAsia="ru-RU"/>
+        </w:rPr>
+        <w:t>Дополнение к ЛР14-17.docx</w:t>
+      </w:r>
+      <w:r>
+        <w:rPr>
+          <w:rStyle w:val="3"/>
+          <w:rFonts w:ascii="Times New Roman" w:hAnsi="Times New Roman" w:eastAsia="Times New Roman" w:cs="Times New Roman"/>
+          <w:sz w:val="24"/>
+          <w:szCs w:val="24"/>
+          <w:lang w:eastAsia="ru-RU"/>
+        </w:rPr>
+        <w:fldChar w:fldCharType="end"/>
+      </w:r>
+      <w:r>
+        <w:rPr>
+          <w:rFonts w:ascii="Times New Roman" w:hAnsi="Times New Roman" w:eastAsia="Times New Roman" w:cs="Times New Roman"/>
+          <w:sz w:val="24"/>
+          <w:szCs w:val="24"/>
+          <w:lang w:eastAsia="ru-RU"/>
+        </w:rPr>
+        <w:t>». Решение задачи с генератором двумерного списка оформить в виде функции, возвращающей список, со входными параметрами в виде числа строк и столбцов. Вызвать функцию несколько раз в основной программе. Оформить код согласно правилам стиля. Выполнить профилирование кода.  Сравнить время на вызов функции с временем, полученным для этой задачи в п.1.</w:t>
+      </w:r>
+    </w:p>
+    <w:p>
+      <w:pPr>
+        <w:pStyle w:val="5"/>
+        <w:numPr>
+          <w:ilvl w:val="0"/>
+          <w:numId w:val="0"/>
+        </w:numPr>
+        <w:spacing w:line="276" w:lineRule="auto"/>
+        <w:ind w:left="360" w:leftChars="0"/>
+        <w:rPr>
+          <w:rFonts w:ascii="Times New Roman" w:hAnsi="Times New Roman" w:eastAsia="Times New Roman" w:cs="Times New Roman"/>
+          <w:sz w:val="24"/>
+          <w:szCs w:val="24"/>
+          <w:lang w:eastAsia="ru-RU"/>
+        </w:rPr>
+      </w:pPr>
+      <w:r>
+        <w:drawing>
+          <wp:inline distT="0" distB="0" distL="114300" distR="114300">
+            <wp:extent cx="6777355" cy="826135"/>
+            <wp:effectExtent l="0" t="0" r="4445" b="12065"/>
+            <wp:docPr id="21" name="Picture 3"/>
+            <wp:cNvGraphicFramePr>
+              <a:graphicFrameLocks xmlns:a="http://schemas.openxmlformats.org/drawingml/2006/main" noChangeAspect="1"/>
+            </wp:cNvGraphicFramePr>
+            <a:graphic xmlns:a="http://schemas.openxmlformats.org/drawingml/2006/main">
+              <a:graphicData uri="http://schemas.openxmlformats.org/drawingml/2006/picture">
+                <pic:pic xmlns:pic="http://schemas.openxmlformats.org/drawingml/2006/picture">
+                  <pic:nvPicPr>
+                    <pic:cNvPr id="21" name="Picture 3"/>
+                    <pic:cNvPicPr>
+                      <a:picLocks noChangeAspect="1"/>
+                    </pic:cNvPicPr>
+                  </pic:nvPicPr>
+                  <pic:blipFill>
+                    <a:blip r:embed="rId24"/>
+                    <a:stretch>
+                      <a:fillRect/>
+                    </a:stretch>
+                  </pic:blipFill>
+                  <pic:spPr>
+                    <a:xfrm>
+                      <a:off x="0" y="0"/>
+                      <a:ext cx="6777355" cy="826135"/>
+                    </a:xfrm>
+                    <a:prstGeom prst="rect">
+                      <a:avLst/>
+                    </a:prstGeom>
+                    <a:noFill/>
+                    <a:ln>
+                      <a:noFill/>
+                    </a:ln>
+                  </pic:spPr>
+                </pic:pic>
+              </a:graphicData>
+            </a:graphic>
+          </wp:inline>
+        </w:drawing>
+      </w:r>
+    </w:p>
+    <w:p>
+      <w:pPr>
+        <w:pStyle w:val="5"/>
+        <w:numPr>
+          <w:ilvl w:val="0"/>
+          <w:numId w:val="0"/>
+        </w:numPr>
+        <w:spacing w:line="276" w:lineRule="auto"/>
+        <w:ind w:left="360" w:leftChars="0"/>
+        <w:rPr>
+          <w:rFonts w:ascii="Times New Roman" w:hAnsi="Times New Roman" w:eastAsia="Times New Roman" w:cs="Times New Roman"/>
+          <w:sz w:val="24"/>
+          <w:szCs w:val="24"/>
+          <w:lang w:eastAsia="ru-RU"/>
+        </w:rPr>
+      </w:pPr>
+      <w:r>
+        <w:drawing>
+          <wp:inline distT="0" distB="0" distL="114300" distR="114300">
+            <wp:extent cx="6781165" cy="4586605"/>
+            <wp:effectExtent l="0" t="0" r="635" b="4445"/>
+            <wp:docPr id="20" name="Picture 2"/>
+            <wp:cNvGraphicFramePr>
+              <a:graphicFrameLocks xmlns:a="http://schemas.openxmlformats.org/drawingml/2006/main" noChangeAspect="1"/>
+            </wp:cNvGraphicFramePr>
+            <a:graphic xmlns:a="http://schemas.openxmlformats.org/drawingml/2006/main">
+              <a:graphicData uri="http://schemas.openxmlformats.org/drawingml/2006/picture">
+                <pic:pic xmlns:pic="http://schemas.openxmlformats.org/drawingml/2006/picture">
+                  <pic:nvPicPr>
+                    <pic:cNvPr id="20" name="Picture 2"/>
+                    <pic:cNvPicPr>
+                      <a:picLocks noChangeAspect="1"/>
+                    </pic:cNvPicPr>
+                  </pic:nvPicPr>
+                  <pic:blipFill>
+                    <a:blip r:embed="rId25"/>
+                    <a:stretch>
+                      <a:fillRect/>
+                    </a:stretch>
+                  </pic:blipFill>
+                  <pic:spPr>
+                    <a:xfrm>
+                      <a:off x="0" y="0"/>
+                      <a:ext cx="6781165" cy="4586605"/>
+                    </a:xfrm>
+                    <a:prstGeom prst="rect">
+                      <a:avLst/>
+                    </a:prstGeom>
+                    <a:noFill/>
+                    <a:ln>
+                      <a:noFill/>
+                    </a:ln>
+                  </pic:spPr>
+                </pic:pic>
+              </a:graphicData>
+            </a:graphic>
+          </wp:inline>
+        </w:drawing>
+      </w:r>
+    </w:p>
+    <w:p>
+      <w:pPr>
+        <w:numPr>
+          <w:ilvl w:val="0"/>
+          <w:numId w:val="0"/>
+        </w:numPr>
+        <w:jc w:val="left"/>
+        <w:rPr>
+          <w:rFonts w:hint="default"/>
+          <w:sz w:val="28"/>
+          <w:szCs w:val="28"/>
+          <w:lang w:val="en"/>
+        </w:rPr>
+      </w:pPr>
+      <w:r>
+        <w:rPr>
+          <w:rFonts w:hint="default"/>
+          <w:sz w:val="28"/>
+          <w:szCs w:val="28"/>
+          <w:lang w:val="en"/>
+        </w:rPr>
+        <w:t>Функциями выполняется медленее, чем просто генерировать массив на 12%.</w:t>
+      </w:r>
+      <w:bookmarkStart w:id="0" w:name="_GoBack"/>
+      <w:bookmarkEnd w:id="0"/>
     </w:p>
     <w:sectPr>
       <w:pgSz w:w="11906" w:h="16838"/>
@@ -1144,7 +2219,7 @@
     <w:lsdException w:unhideWhenUsed="0" w:uiPriority="0" w:semiHidden="0" w:name="Body Text Indent 2"/>
     <w:lsdException w:unhideWhenUsed="0" w:uiPriority="0" w:semiHidden="0" w:name="Body Text Indent 3"/>
     <w:lsdException w:unhideWhenUsed="0" w:uiPriority="0" w:semiHidden="0" w:name="Block Text"/>
-    <w:lsdException w:unhideWhenUsed="0" w:uiPriority="0" w:semiHidden="0" w:name="Hyperlink"/>
+    <w:lsdException w:qFormat="1" w:uiPriority="99" w:semiHidden="0" w:name="Hyperlink"/>
     <w:lsdException w:unhideWhenUsed="0" w:uiPriority="0" w:semiHidden="0" w:name="FollowedHyperlink"/>
     <w:lsdException w:qFormat="1" w:unhideWhenUsed="0" w:uiPriority="0" w:semiHidden="0" w:name="Strong"/>
     <w:lsdException w:qFormat="1" w:unhideWhenUsed="0" w:uiPriority="0" w:semiHidden="0" w:name="Emphasis"/>
@@ -1324,7 +2399,7 @@
     <w:qFormat/>
     <w:uiPriority w:val="0"/>
   </w:style>
-  <w:style w:type="table" w:default="1" w:styleId="3">
+  <w:style w:type="table" w:default="1" w:styleId="4">
     <w:name w:val="Normal Table"/>
     <w:semiHidden/>
     <w:qFormat/>
@@ -1339,7 +2414,23 @@
       </w:tblCellMar>
     </w:tblPr>
   </w:style>
-  <w:style w:type="paragraph" w:styleId="4">
+  <w:style w:type="character" w:styleId="3">
+    <w:name w:val="Hyperlink"/>
+    <w:basedOn w:val="2"/>
+    <w:unhideWhenUsed/>
+    <w:qFormat/>
+    <w:uiPriority w:val="99"/>
+    <w:rPr>
+      <w:color w:val="0563C1" w:themeColor="hyperlink"/>
+      <w:u w:val="single"/>
+      <w14:textFill>
+        <w14:solidFill>
+          <w14:schemeClr w14:val="hlink"/>
+        </w14:solidFill>
+      </w14:textFill>
+    </w:rPr>
+  </w:style>
+  <w:style w:type="paragraph" w:styleId="5">
     <w:name w:val="List Paragraph"/>
     <w:basedOn w:val="1"/>
     <w:qFormat/>

</xml_diff>